<commit_message>
feat: document WSL data
</commit_message>
<xml_diff>
--- a/Settings/Windows11/WSL2.docx
+++ b/Settings/Windows11/WSL2.docx
@@ -1,6 +1,6 @@
 
 <file path=word/document.xml><?xml version="1.0" encoding="utf-8"?>
-<w:document xmlns:wpc="http://schemas.microsoft.com/office/word/2010/wordprocessingCanvas" xmlns:cx="http://schemas.microsoft.com/office/drawing/2014/chartex" xmlns:cx1="http://schemas.microsoft.com/office/drawing/2015/9/8/chartex" xmlns:cx2="http://schemas.microsoft.com/office/drawing/2015/10/21/chartex" xmlns:cx3="http://schemas.microsoft.com/office/drawing/2016/5/9/chartex" xmlns:cx4="http://schemas.microsoft.com/office/drawing/2016/5/10/chartex" xmlns:cx5="http://schemas.microsoft.com/office/drawing/2016/5/11/chartex" xmlns:cx6="http://schemas.microsoft.com/office/drawing/2016/5/12/chartex" xmlns:cx7="http://schemas.microsoft.com/office/drawing/2016/5/13/chartex" xmlns:cx8="http://schemas.microsoft.com/office/drawing/2016/5/14/chartex" xmlns:mc="http://schemas.openxmlformats.org/markup-compatibility/2006" xmlns:aink="http://schemas.microsoft.com/office/drawing/2016/ink" xmlns:am3d="http://schemas.microsoft.com/office/drawing/2017/model3d" xmlns:o="urn:schemas-microsoft-com:office:office" xmlns:r="http://schemas.openxmlformats.org/officeDocument/2006/relationships" xmlns:m="http://schemas.openxmlformats.org/officeDocument/2006/math" xmlns:v="urn:schemas-microsoft-com:vml" xmlns:wp14="http://schemas.microsoft.com/office/word/2010/wordprocessingDrawing" xmlns:wp="http://schemas.openxmlformats.org/drawingml/2006/wordprocessingDrawing" xmlns:w10="urn:schemas-microsoft-com:office:word" xmlns:w="http://schemas.openxmlformats.org/wordprocessingml/2006/main" xmlns:w14="http://schemas.microsoft.com/office/word/2010/wordml" xmlns:w15="http://schemas.microsoft.com/office/word/2012/wordml" xmlns:w16cex="http://schemas.microsoft.com/office/word/2018/wordml/cex" xmlns:w16cid="http://schemas.microsoft.com/office/word/2016/wordml/cid" xmlns:w16="http://schemas.microsoft.com/office/word/2018/wordml" xmlns:w16sdtdh="http://schemas.microsoft.com/office/word/2020/wordml/sdtdatahash" xmlns:w16se="http://schemas.microsoft.com/office/word/2015/wordml/symex" xmlns:wpg="http://schemas.microsoft.com/office/word/2010/wordprocessingGroup" xmlns:wpi="http://schemas.microsoft.com/office/word/2010/wordprocessingInk" xmlns:wne="http://schemas.microsoft.com/office/word/2006/wordml" xmlns:wps="http://schemas.microsoft.com/office/word/2010/wordprocessingShape" mc:Ignorable="w14 w15 w16se w16cid w16 w16cex w16sdtdh wp14">
+<w:document xmlns:wpc="http://schemas.microsoft.com/office/word/2010/wordprocessingCanvas" xmlns:cx="http://schemas.microsoft.com/office/drawing/2014/chartex" xmlns:cx1="http://schemas.microsoft.com/office/drawing/2015/9/8/chartex" xmlns:cx2="http://schemas.microsoft.com/office/drawing/2015/10/21/chartex" xmlns:cx3="http://schemas.microsoft.com/office/drawing/2016/5/9/chartex" xmlns:cx4="http://schemas.microsoft.com/office/drawing/2016/5/10/chartex" xmlns:cx5="http://schemas.microsoft.com/office/drawing/2016/5/11/chartex" xmlns:cx6="http://schemas.microsoft.com/office/drawing/2016/5/12/chartex" xmlns:cx7="http://schemas.microsoft.com/office/drawing/2016/5/13/chartex" xmlns:cx8="http://schemas.microsoft.com/office/drawing/2016/5/14/chartex" xmlns:mc="http://schemas.openxmlformats.org/markup-compatibility/2006" xmlns:aink="http://schemas.microsoft.com/office/drawing/2016/ink" xmlns:am3d="http://schemas.microsoft.com/office/drawing/2017/model3d" xmlns:o="urn:schemas-microsoft-com:office:office" xmlns:oel="http://schemas.microsoft.com/office/2019/extlst" xmlns:r="http://schemas.openxmlformats.org/officeDocument/2006/relationships" xmlns:m="http://schemas.openxmlformats.org/officeDocument/2006/math" xmlns:v="urn:schemas-microsoft-com:vml" xmlns:wp14="http://schemas.microsoft.com/office/word/2010/wordprocessingDrawing" xmlns:wp="http://schemas.openxmlformats.org/drawingml/2006/wordprocessingDrawing" xmlns:w10="urn:schemas-microsoft-com:office:word" xmlns:w="http://schemas.openxmlformats.org/wordprocessingml/2006/main" xmlns:w14="http://schemas.microsoft.com/office/word/2010/wordml" xmlns:w15="http://schemas.microsoft.com/office/word/2012/wordml" xmlns:w16cex="http://schemas.microsoft.com/office/word/2018/wordml/cex" xmlns:w16cid="http://schemas.microsoft.com/office/word/2016/wordml/cid" xmlns:w16="http://schemas.microsoft.com/office/word/2018/wordml" xmlns:w16sdtdh="http://schemas.microsoft.com/office/word/2020/wordml/sdtdatahash" xmlns:w16se="http://schemas.microsoft.com/office/word/2015/wordml/symex" xmlns:wpg="http://schemas.microsoft.com/office/word/2010/wordprocessingGroup" xmlns:wpi="http://schemas.microsoft.com/office/word/2010/wordprocessingInk" xmlns:wne="http://schemas.microsoft.com/office/word/2006/wordml" xmlns:wps="http://schemas.microsoft.com/office/word/2010/wordprocessingShape" mc:Ignorable="w14 w15 w16se w16cid w16 w16cex w16sdtdh wp14">
   <w:body>
     <w:p>
       <w:pPr>
@@ -72,21 +72,12 @@
           <w:lang w:val="en-US"/>
         </w:rPr>
       </w:pPr>
-      <w:proofErr w:type="spellStart"/>
       <w:r>
         <w:rPr>
           <w:color w:val="9BBB59" w:themeColor="accent3"/>
           <w:lang w:val="en-US"/>
         </w:rPr>
-        <w:t>tmux</w:t>
-      </w:r>
-      <w:proofErr w:type="spellEnd"/>
-      <w:r>
-        <w:rPr>
-          <w:color w:val="9BBB59" w:themeColor="accent3"/>
-          <w:lang w:val="en-US"/>
-        </w:rPr>
-        <w:t xml:space="preserve"> </w:t>
+        <w:t xml:space="preserve">tmux </w:t>
       </w:r>
       <w:r>
         <w:rPr>
@@ -146,23 +137,7 @@
         </w:numPr>
       </w:pPr>
       <w:r>
-        <w:t xml:space="preserve">nach </w:t>
-      </w:r>
-      <w:proofErr w:type="spellStart"/>
-      <w:r>
-        <w:t>windows</w:t>
-      </w:r>
-      <w:proofErr w:type="spellEnd"/>
-      <w:r>
-        <w:t xml:space="preserve"> </w:t>
-      </w:r>
-      <w:proofErr w:type="spellStart"/>
-      <w:r>
-        <w:t>updates</w:t>
-      </w:r>
-      <w:proofErr w:type="spellEnd"/>
-      <w:r>
-        <w:t xml:space="preserve"> suchen und installieren</w:t>
+        <w:t>nach windows updates suchen und installieren</w:t>
       </w:r>
     </w:p>
     <w:p>
@@ -174,15 +149,7 @@
         </w:numPr>
       </w:pPr>
       <w:r>
-        <w:t xml:space="preserve">Media </w:t>
-      </w:r>
-      <w:proofErr w:type="spellStart"/>
-      <w:r>
-        <w:t>Creation</w:t>
-      </w:r>
-      <w:proofErr w:type="spellEnd"/>
-      <w:r>
-        <w:t xml:space="preserve"> Tool 2004 herunterladen und ausführen</w:t>
+        <w:t>Media Creation Tool 2004 herunterladen und ausführen</w:t>
       </w:r>
     </w:p>
     <w:p>
@@ -244,39 +211,8 @@
           <w:szCs w:val="18"/>
           <w:lang w:val="en-US"/>
         </w:rPr>
-        <w:t>dism.exe /online /enable-feature /</w:t>
-      </w:r>
-      <w:proofErr w:type="spellStart"/>
-      <w:r>
-        <w:rPr>
-          <w:rFonts w:ascii="Consolas" w:hAnsi="Consolas"/>
-          <w:sz w:val="18"/>
-          <w:szCs w:val="18"/>
-          <w:lang w:val="en-US"/>
-        </w:rPr>
-        <w:t>featurename:VirtualMachinePlatform</w:t>
-      </w:r>
-      <w:proofErr w:type="spellEnd"/>
-      <w:r>
-        <w:rPr>
-          <w:rFonts w:ascii="Consolas" w:hAnsi="Consolas"/>
-          <w:sz w:val="18"/>
-          <w:szCs w:val="18"/>
-          <w:lang w:val="en-US"/>
-        </w:rPr>
-        <w:t xml:space="preserve"> /all /</w:t>
-      </w:r>
-      <w:proofErr w:type="spellStart"/>
-      <w:r>
-        <w:rPr>
-          <w:rFonts w:ascii="Consolas" w:hAnsi="Consolas"/>
-          <w:sz w:val="18"/>
-          <w:szCs w:val="18"/>
-          <w:lang w:val="en-US"/>
-        </w:rPr>
-        <w:t>norestart</w:t>
-      </w:r>
-      <w:proofErr w:type="spellEnd"/>
+        <w:t>dism.exe /online /enable-feature /featurename:VirtualMachinePlatform /all /norestart</w:t>
+      </w:r>
     </w:p>
     <w:p>
       <w:pPr>
@@ -301,33 +237,11 @@
           <w:rFonts w:ascii="Consolas" w:hAnsi="Consolas"/>
         </w:rPr>
       </w:pPr>
-      <w:proofErr w:type="spellStart"/>
       <w:r>
         <w:rPr>
           <w:rFonts w:ascii="Consolas" w:hAnsi="Consolas"/>
         </w:rPr>
-        <w:t>wsl</w:t>
-      </w:r>
-      <w:proofErr w:type="spellEnd"/>
-      <w:r>
-        <w:rPr>
-          <w:rFonts w:ascii="Consolas" w:hAnsi="Consolas"/>
-        </w:rPr>
-        <w:t xml:space="preserve"> --</w:t>
-      </w:r>
-      <w:proofErr w:type="spellStart"/>
-      <w:r>
-        <w:rPr>
-          <w:rFonts w:ascii="Consolas" w:hAnsi="Consolas"/>
-        </w:rPr>
-        <w:t>set</w:t>
-      </w:r>
-      <w:proofErr w:type="spellEnd"/>
-      <w:r>
-        <w:rPr>
-          <w:rFonts w:ascii="Consolas" w:hAnsi="Consolas"/>
-        </w:rPr>
-        <w:t>-default-version 2</w:t>
+        <w:t>wsl --set-default-version 2</w:t>
       </w:r>
     </w:p>
     <w:p>
@@ -341,33 +255,11 @@
           <w:rFonts w:ascii="Consolas" w:hAnsi="Consolas"/>
         </w:rPr>
       </w:pPr>
-      <w:proofErr w:type="spellStart"/>
       <w:r>
         <w:rPr>
           <w:rFonts w:ascii="Consolas" w:hAnsi="Consolas"/>
         </w:rPr>
-        <w:t>wsl</w:t>
-      </w:r>
-      <w:proofErr w:type="spellEnd"/>
-      <w:r>
-        <w:rPr>
-          <w:rFonts w:ascii="Consolas" w:hAnsi="Consolas"/>
-        </w:rPr>
-        <w:t xml:space="preserve"> --</w:t>
-      </w:r>
-      <w:proofErr w:type="spellStart"/>
-      <w:r>
-        <w:rPr>
-          <w:rFonts w:ascii="Consolas" w:hAnsi="Consolas"/>
-        </w:rPr>
-        <w:t>set</w:t>
-      </w:r>
-      <w:proofErr w:type="spellEnd"/>
-      <w:r>
-        <w:rPr>
-          <w:rFonts w:ascii="Consolas" w:hAnsi="Consolas"/>
-        </w:rPr>
-        <w:t>-version Ubuntu 2</w:t>
+        <w:t>wsl --set-version Ubuntu 2</w:t>
       </w:r>
       <w:r>
         <w:rPr>
@@ -375,47 +267,11 @@
         </w:rPr>
         <w:t xml:space="preserve"> (</w:t>
       </w:r>
-      <w:proofErr w:type="spellStart"/>
       <w:r>
         <w:rPr>
           <w:rFonts w:asciiTheme="minorHAnsi" w:hAnsiTheme="minorHAnsi" w:cstheme="minorHAnsi"/>
         </w:rPr>
-        <w:t>fixup</w:t>
-      </w:r>
-      <w:proofErr w:type="spellEnd"/>
-      <w:r>
-        <w:rPr>
-          <w:rFonts w:asciiTheme="minorHAnsi" w:hAnsiTheme="minorHAnsi" w:cstheme="minorHAnsi"/>
-        </w:rPr>
-        <w:t xml:space="preserve">, falls Ubuntu installiert wurde, bevor </w:t>
-      </w:r>
-      <w:proofErr w:type="spellStart"/>
-      <w:r>
-        <w:rPr>
-          <w:rFonts w:asciiTheme="minorHAnsi" w:hAnsiTheme="minorHAnsi" w:cstheme="minorHAnsi"/>
-        </w:rPr>
-        <w:t>default</w:t>
-      </w:r>
-      <w:proofErr w:type="spellEnd"/>
-      <w:r>
-        <w:rPr>
-          <w:rFonts w:asciiTheme="minorHAnsi" w:hAnsiTheme="minorHAnsi" w:cstheme="minorHAnsi"/>
-        </w:rPr>
-        <w:t xml:space="preserve"> </w:t>
-      </w:r>
-      <w:proofErr w:type="spellStart"/>
-      <w:r>
-        <w:rPr>
-          <w:rFonts w:asciiTheme="minorHAnsi" w:hAnsiTheme="minorHAnsi" w:cstheme="minorHAnsi"/>
-        </w:rPr>
-        <w:t>version</w:t>
-      </w:r>
-      <w:proofErr w:type="spellEnd"/>
-      <w:r>
-        <w:rPr>
-          <w:rFonts w:asciiTheme="minorHAnsi" w:hAnsiTheme="minorHAnsi" w:cstheme="minorHAnsi"/>
-        </w:rPr>
-        <w:t xml:space="preserve"> gesetzt wurde</w:t>
+        <w:t>fixup, falls Ubuntu installiert wurde, bevor default version gesetzt wurde</w:t>
       </w:r>
       <w:r>
         <w:rPr>
@@ -456,7 +312,6 @@
           <w:lang w:val="en-US"/>
         </w:rPr>
       </w:pPr>
-      <w:proofErr w:type="spellStart"/>
       <w:r>
         <w:rPr>
           <w:rFonts w:ascii="Consolas" w:hAnsi="Consolas"/>
@@ -464,77 +319,7 @@
           <w:szCs w:val="18"/>
           <w:lang w:val="en-US"/>
         </w:rPr>
-        <w:t>sudo</w:t>
-      </w:r>
-      <w:proofErr w:type="spellEnd"/>
-      <w:r>
-        <w:rPr>
-          <w:rFonts w:ascii="Consolas" w:hAnsi="Consolas"/>
-          <w:sz w:val="18"/>
-          <w:szCs w:val="18"/>
-          <w:lang w:val="en-US"/>
-        </w:rPr>
-        <w:t xml:space="preserve"> </w:t>
-      </w:r>
-      <w:proofErr w:type="spellStart"/>
-      <w:r>
-        <w:rPr>
-          <w:rFonts w:ascii="Consolas" w:hAnsi="Consolas"/>
-          <w:sz w:val="18"/>
-          <w:szCs w:val="18"/>
-          <w:lang w:val="en-US"/>
-        </w:rPr>
-        <w:t>sh</w:t>
-      </w:r>
-      <w:proofErr w:type="spellEnd"/>
-      <w:r>
-        <w:rPr>
-          <w:rFonts w:ascii="Consolas" w:hAnsi="Consolas"/>
-          <w:sz w:val="18"/>
-          <w:szCs w:val="18"/>
-          <w:lang w:val="en-US"/>
-        </w:rPr>
-        <w:t xml:space="preserve"> -c "echo 'ubuntu ALL=(ALL) NOPASSWD:ALL' &gt; /</w:t>
-      </w:r>
-      <w:proofErr w:type="spellStart"/>
-      <w:r>
-        <w:rPr>
-          <w:rFonts w:ascii="Consolas" w:hAnsi="Consolas"/>
-          <w:sz w:val="18"/>
-          <w:szCs w:val="18"/>
-          <w:lang w:val="en-US"/>
-        </w:rPr>
-        <w:t>etc</w:t>
-      </w:r>
-      <w:proofErr w:type="spellEnd"/>
-      <w:r>
-        <w:rPr>
-          <w:rFonts w:ascii="Consolas" w:hAnsi="Consolas"/>
-          <w:sz w:val="18"/>
-          <w:szCs w:val="18"/>
-          <w:lang w:val="en-US"/>
-        </w:rPr>
-        <w:t>/</w:t>
-      </w:r>
-      <w:proofErr w:type="spellStart"/>
-      <w:r>
-        <w:rPr>
-          <w:rFonts w:ascii="Consolas" w:hAnsi="Consolas"/>
-          <w:sz w:val="18"/>
-          <w:szCs w:val="18"/>
-          <w:lang w:val="en-US"/>
-        </w:rPr>
-        <w:t>sudoers.d</w:t>
-      </w:r>
-      <w:proofErr w:type="spellEnd"/>
-      <w:r>
-        <w:rPr>
-          <w:rFonts w:ascii="Consolas" w:hAnsi="Consolas"/>
-          <w:sz w:val="18"/>
-          <w:szCs w:val="18"/>
-          <w:lang w:val="en-US"/>
-        </w:rPr>
-        <w:t>/10-ubuntu"</w:t>
+        <w:t>sudo sh -c "echo 'ubuntu ALL=(ALL) NOPASSWD:ALL' &gt; /etc/sudoers.d/10-ubuntu"</w:t>
       </w:r>
     </w:p>
     <w:p>
@@ -552,53 +337,14 @@
         <w:rPr>
           <w:lang w:val="en-US"/>
         </w:rPr>
-        <w:t xml:space="preserve">Alle Mounts </w:t>
-      </w:r>
-      <w:proofErr w:type="spellStart"/>
-      <w:r>
-        <w:rPr>
-          <w:lang w:val="en-US"/>
-        </w:rPr>
-        <w:t>symlinken</w:t>
-      </w:r>
-      <w:proofErr w:type="spellEnd"/>
-      <w:r>
-        <w:rPr>
-          <w:lang w:val="en-US"/>
-        </w:rPr>
-        <w:t xml:space="preserve">: </w:t>
-      </w:r>
-      <w:proofErr w:type="spellStart"/>
+        <w:t xml:space="preserve">Alle Mounts symlinken: </w:t>
+      </w:r>
       <w:r>
         <w:rPr>
           <w:rFonts w:ascii="Consolas" w:hAnsi="Consolas"/>
           <w:lang w:val="en-US"/>
         </w:rPr>
-        <w:t>sudo</w:t>
-      </w:r>
-      <w:proofErr w:type="spellEnd"/>
-      <w:r>
-        <w:rPr>
-          <w:rFonts w:ascii="Consolas" w:hAnsi="Consolas"/>
-          <w:lang w:val="en-US"/>
-        </w:rPr>
-        <w:t xml:space="preserve"> ln -s /</w:t>
-      </w:r>
-      <w:proofErr w:type="spellStart"/>
-      <w:r>
-        <w:rPr>
-          <w:rFonts w:ascii="Consolas" w:hAnsi="Consolas"/>
-          <w:lang w:val="en-US"/>
-        </w:rPr>
-        <w:t>mnt</w:t>
-      </w:r>
-      <w:proofErr w:type="spellEnd"/>
-      <w:r>
-        <w:rPr>
-          <w:rFonts w:ascii="Consolas" w:hAnsi="Consolas"/>
-          <w:lang w:val="en-US"/>
-        </w:rPr>
-        <w:t>/c/ /c</w:t>
+        <w:t>sudo ln -s /mnt/c/ /c</w:t>
       </w:r>
     </w:p>
     <w:p>
@@ -617,17 +363,8 @@
           <w:rFonts w:ascii="Consolas" w:hAnsi="Consolas"/>
           <w:lang w:val="en-US"/>
         </w:rPr>
-        <w:t>~/.</w:t>
-      </w:r>
-      <w:proofErr w:type="spellStart"/>
-      <w:r>
-        <w:rPr>
-          <w:rFonts w:ascii="Consolas" w:hAnsi="Consolas"/>
-          <w:lang w:val="en-US"/>
-        </w:rPr>
-        <w:t>ssh</w:t>
-      </w:r>
-      <w:proofErr w:type="spellEnd"/>
+        <w:t>~/.ssh</w:t>
+      </w:r>
       <w:r>
         <w:rPr>
           <w:lang w:val="en-US"/>
@@ -640,14 +377,12 @@
         </w:rPr>
         <w:t xml:space="preserve">von Windows </w:t>
       </w:r>
-      <w:proofErr w:type="spellStart"/>
       <w:r>
         <w:rPr>
           <w:lang w:val="en-US"/>
         </w:rPr>
         <w:t>hinzu</w:t>
       </w:r>
-      <w:proofErr w:type="spellEnd"/>
     </w:p>
     <w:p>
       <w:pPr>
@@ -657,13 +392,8 @@
           <w:numId w:val="7"/>
         </w:numPr>
       </w:pPr>
-      <w:proofErr w:type="spellStart"/>
-      <w:r>
-        <w:t>dotfiles</w:t>
-      </w:r>
-      <w:proofErr w:type="spellEnd"/>
-      <w:r>
-        <w:t xml:space="preserve"> installieren</w:t>
+      <w:r>
+        <w:t>dotfiles installieren</w:t>
       </w:r>
       <w:r>
         <w:t>:</w:t>
@@ -740,27 +470,7 @@
           <w:szCs w:val="18"/>
           <w:lang w:val="en-US"/>
         </w:rPr>
-        <w:t>&lt;</w:t>
-      </w:r>
-      <w:proofErr w:type="spellStart"/>
-      <w:r>
-        <w:rPr>
-          <w:rFonts w:ascii="Consolas" w:hAnsi="Consolas"/>
-          <w:sz w:val="18"/>
-          <w:szCs w:val="18"/>
-          <w:lang w:val="en-US"/>
-        </w:rPr>
-        <w:t>keyfile</w:t>
-      </w:r>
-      <w:proofErr w:type="spellEnd"/>
-      <w:r>
-        <w:rPr>
-          <w:rFonts w:ascii="Consolas" w:hAnsi="Consolas"/>
-          <w:sz w:val="18"/>
-          <w:szCs w:val="18"/>
-          <w:lang w:val="en-US"/>
-        </w:rPr>
-        <w:t>&gt;</w:t>
+        <w:t>&lt;keyfile&gt;</w:t>
       </w:r>
     </w:p>
     <w:p>
@@ -901,7 +611,6 @@
           <w:lang w:val="en-US"/>
         </w:rPr>
       </w:pPr>
-      <w:proofErr w:type="spellStart"/>
       <w:r>
         <w:rPr>
           <w:rFonts w:ascii="Consolas" w:hAnsi="Consolas"/>
@@ -909,57 +618,7 @@
           <w:szCs w:val="18"/>
           <w:lang w:val="en-US"/>
         </w:rPr>
-        <w:t>sudo</w:t>
-      </w:r>
-      <w:proofErr w:type="spellEnd"/>
-      <w:r>
-        <w:rPr>
-          <w:rFonts w:ascii="Consolas" w:hAnsi="Consolas"/>
-          <w:sz w:val="18"/>
-          <w:szCs w:val="18"/>
-          <w:lang w:val="en-US"/>
-        </w:rPr>
-        <w:t xml:space="preserve"> </w:t>
-      </w:r>
-      <w:proofErr w:type="spellStart"/>
-      <w:r>
-        <w:rPr>
-          <w:rFonts w:ascii="Consolas" w:hAnsi="Consolas"/>
-          <w:sz w:val="18"/>
-          <w:szCs w:val="18"/>
-          <w:lang w:val="en-US"/>
-        </w:rPr>
-        <w:t>usermod</w:t>
-      </w:r>
-      <w:proofErr w:type="spellEnd"/>
-      <w:r>
-        <w:rPr>
-          <w:rFonts w:ascii="Consolas" w:hAnsi="Consolas"/>
-          <w:sz w:val="18"/>
-          <w:szCs w:val="18"/>
-          <w:lang w:val="en-US"/>
-        </w:rPr>
-        <w:t xml:space="preserve"> -</w:t>
-      </w:r>
-      <w:proofErr w:type="spellStart"/>
-      <w:r>
-        <w:rPr>
-          <w:rFonts w:ascii="Consolas" w:hAnsi="Consolas"/>
-          <w:sz w:val="18"/>
-          <w:szCs w:val="18"/>
-          <w:lang w:val="en-US"/>
-        </w:rPr>
-        <w:t>aG</w:t>
-      </w:r>
-      <w:proofErr w:type="spellEnd"/>
-      <w:r>
-        <w:rPr>
-          <w:rFonts w:ascii="Consolas" w:hAnsi="Consolas"/>
-          <w:sz w:val="18"/>
-          <w:szCs w:val="18"/>
-          <w:lang w:val="en-US"/>
-        </w:rPr>
-        <w:t xml:space="preserve"> </w:t>
+        <w:t xml:space="preserve">sudo usermod -aG </w:t>
       </w:r>
       <w:r>
         <w:rPr>
@@ -1026,14 +685,12 @@
       <w:r>
         <w:t xml:space="preserve">Neue </w:t>
       </w:r>
-      <w:proofErr w:type="spellStart"/>
       <w:r>
         <w:rPr>
           <w:rFonts w:ascii="Consolas" w:hAnsi="Consolas"/>
         </w:rPr>
         <w:t>settings.json</w:t>
       </w:r>
-      <w:proofErr w:type="spellEnd"/>
       <w:r>
         <w:t xml:space="preserve"> verwenden</w:t>
       </w:r>
@@ -1159,7 +816,6 @@
         </w:rPr>
         <w:t xml:space="preserve">ou don’t need to think about </w:t>
       </w:r>
-      <w:proofErr w:type="spellStart"/>
       <w:r>
         <w:rPr>
           <w:rFonts w:ascii="Consolas" w:hAnsi="Consolas"/>
@@ -1169,7 +825,6 @@
         </w:rPr>
         <w:t>core.autocrlf</w:t>
       </w:r>
-      <w:proofErr w:type="spellEnd"/>
     </w:p>
     <w:p>
       <w:pPr>
@@ -1195,21 +850,7 @@
         <w:rPr>
           <w:lang w:val="en-US"/>
         </w:rPr>
-        <w:t xml:space="preserve">There are problems connecting to Internet when VPN is connected using old SonicWall </w:t>
-      </w:r>
-      <w:proofErr w:type="spellStart"/>
-      <w:r>
-        <w:rPr>
-          <w:lang w:val="en-US"/>
-        </w:rPr>
-        <w:t>NetExtender</w:t>
-      </w:r>
-      <w:proofErr w:type="spellEnd"/>
-      <w:r>
-        <w:rPr>
-          <w:lang w:val="en-US"/>
-        </w:rPr>
-        <w:t xml:space="preserve"> Clien</w:t>
+        <w:t>There are problems connecting to Internet when VPN is connected using old SonicWall NetExtender Clien</w:t>
       </w:r>
       <w:r>
         <w:rPr>
@@ -1323,6 +964,741 @@
       </w:pPr>
       <w:r>
         <w:t>VPN-Anbieter: SonicWall Mobile Connect</w:t>
+      </w:r>
+    </w:p>
+    <w:p>
+      <w:pPr>
+        <w:pStyle w:val="berschrift1"/>
+        <w:rPr>
+          <w:lang w:val="en-US"/>
+        </w:rPr>
+      </w:pPr>
+      <w:r>
+        <w:rPr>
+          <w:lang w:val="en-US"/>
+        </w:rPr>
+        <w:t>Move WSL data to another disk</w:t>
+      </w:r>
+    </w:p>
+    <w:p>
+      <w:pPr>
+        <w:shd w:val="clear" w:color="auto" w:fill="2D353B"/>
+        <w:spacing w:line="225" w:lineRule="atLeast"/>
+        <w:rPr>
+          <w:rFonts w:ascii="CaskaydiaCove NFM" w:eastAsia="Times New Roman" w:hAnsi="CaskaydiaCove NFM" w:cs="CaskaydiaCove NFM"/>
+          <w:color w:val="D3C6AA"/>
+          <w:sz w:val="17"/>
+          <w:szCs w:val="17"/>
+          <w:lang w:val="en-US"/>
+        </w:rPr>
+      </w:pPr>
+      <w:r>
+        <w:rPr>
+          <w:rFonts w:ascii="CaskaydiaCove NFM" w:eastAsia="Times New Roman" w:hAnsi="CaskaydiaCove NFM" w:cs="CaskaydiaCove NFM"/>
+          <w:color w:val="A7C080"/>
+          <w:sz w:val="17"/>
+          <w:szCs w:val="17"/>
+          <w:lang w:val="en-US"/>
+        </w:rPr>
+        <w:t xml:space="preserve">wsl </w:t>
+      </w:r>
+      <w:r>
+        <w:rPr>
+          <w:rFonts w:ascii="CaskaydiaCove NFM" w:eastAsia="Times New Roman" w:hAnsi="CaskaydiaCove NFM" w:cs="CaskaydiaCove NFM"/>
+          <w:color w:val="E69875"/>
+          <w:sz w:val="17"/>
+          <w:szCs w:val="17"/>
+          <w:lang w:val="en-US"/>
+        </w:rPr>
+        <w:t>-</w:t>
+      </w:r>
+      <w:r>
+        <w:rPr>
+          <w:rFonts w:ascii="CaskaydiaCove NFM" w:eastAsia="Times New Roman" w:hAnsi="CaskaydiaCove NFM" w:cs="CaskaydiaCove NFM"/>
+          <w:color w:val="A7C080"/>
+          <w:sz w:val="17"/>
+          <w:szCs w:val="17"/>
+          <w:lang w:val="en-US"/>
+        </w:rPr>
+        <w:t xml:space="preserve">l </w:t>
+      </w:r>
+      <w:r>
+        <w:rPr>
+          <w:rFonts w:ascii="CaskaydiaCove NFM" w:eastAsia="Times New Roman" w:hAnsi="CaskaydiaCove NFM" w:cs="CaskaydiaCove NFM"/>
+          <w:color w:val="E69875"/>
+          <w:sz w:val="17"/>
+          <w:szCs w:val="17"/>
+          <w:lang w:val="en-US"/>
+        </w:rPr>
+        <w:t>-</w:t>
+      </w:r>
+      <w:r>
+        <w:rPr>
+          <w:rFonts w:ascii="CaskaydiaCove NFM" w:eastAsia="Times New Roman" w:hAnsi="CaskaydiaCove NFM" w:cs="CaskaydiaCove NFM"/>
+          <w:color w:val="A7C080"/>
+          <w:sz w:val="17"/>
+          <w:szCs w:val="17"/>
+          <w:lang w:val="en-US"/>
+        </w:rPr>
+        <w:t>v</w:t>
+      </w:r>
+    </w:p>
+    <w:p>
+      <w:pPr>
+        <w:shd w:val="clear" w:color="auto" w:fill="2D353B"/>
+        <w:spacing w:line="225" w:lineRule="atLeast"/>
+        <w:rPr>
+          <w:rFonts w:ascii="CaskaydiaCove NFM" w:eastAsia="Times New Roman" w:hAnsi="CaskaydiaCove NFM" w:cs="CaskaydiaCove NFM"/>
+          <w:color w:val="D3C6AA"/>
+          <w:sz w:val="17"/>
+          <w:szCs w:val="17"/>
+          <w:lang w:val="en-US"/>
+        </w:rPr>
+      </w:pPr>
+      <w:r>
+        <w:rPr>
+          <w:rFonts w:ascii="CaskaydiaCove NFM" w:eastAsia="Times New Roman" w:hAnsi="CaskaydiaCove NFM" w:cs="CaskaydiaCove NFM"/>
+          <w:color w:val="A7C080"/>
+          <w:sz w:val="17"/>
+          <w:szCs w:val="17"/>
+          <w:lang w:val="en-US"/>
+        </w:rPr>
+        <w:t xml:space="preserve">wsl </w:t>
+      </w:r>
+      <w:r>
+        <w:rPr>
+          <w:rFonts w:ascii="CaskaydiaCove NFM" w:eastAsia="Times New Roman" w:hAnsi="CaskaydiaCove NFM" w:cs="CaskaydiaCove NFM"/>
+          <w:color w:val="E69875"/>
+          <w:sz w:val="17"/>
+          <w:szCs w:val="17"/>
+          <w:lang w:val="en-US"/>
+        </w:rPr>
+        <w:t>--</w:t>
+      </w:r>
+      <w:r>
+        <w:rPr>
+          <w:rFonts w:ascii="CaskaydiaCove NFM" w:eastAsia="Times New Roman" w:hAnsi="CaskaydiaCove NFM" w:cs="CaskaydiaCove NFM"/>
+          <w:color w:val="A7C080"/>
+          <w:sz w:val="17"/>
+          <w:szCs w:val="17"/>
+          <w:lang w:val="en-US"/>
+        </w:rPr>
+        <w:t>shutdown</w:t>
+      </w:r>
+    </w:p>
+    <w:p>
+      <w:pPr>
+        <w:shd w:val="clear" w:color="auto" w:fill="2D353B"/>
+        <w:spacing w:line="225" w:lineRule="atLeast"/>
+        <w:rPr>
+          <w:rFonts w:ascii="CaskaydiaCove NFM" w:eastAsia="Times New Roman" w:hAnsi="CaskaydiaCove NFM" w:cs="CaskaydiaCove NFM"/>
+          <w:color w:val="D3C6AA"/>
+          <w:sz w:val="17"/>
+          <w:szCs w:val="17"/>
+          <w:lang w:val="en-US"/>
+        </w:rPr>
+      </w:pPr>
+      <w:r>
+        <w:rPr>
+          <w:rFonts w:ascii="CaskaydiaCove NFM" w:eastAsia="Times New Roman" w:hAnsi="CaskaydiaCove NFM" w:cs="CaskaydiaCove NFM"/>
+          <w:color w:val="A7C080"/>
+          <w:sz w:val="17"/>
+          <w:szCs w:val="17"/>
+          <w:lang w:val="en-US"/>
+        </w:rPr>
+        <w:t xml:space="preserve">wsl </w:t>
+      </w:r>
+      <w:r>
+        <w:rPr>
+          <w:rFonts w:ascii="CaskaydiaCove NFM" w:eastAsia="Times New Roman" w:hAnsi="CaskaydiaCove NFM" w:cs="CaskaydiaCove NFM"/>
+          <w:color w:val="E69875"/>
+          <w:sz w:val="17"/>
+          <w:szCs w:val="17"/>
+          <w:lang w:val="en-US"/>
+        </w:rPr>
+        <w:t>--</w:t>
+      </w:r>
+      <w:r>
+        <w:rPr>
+          <w:rFonts w:ascii="CaskaydiaCove NFM" w:eastAsia="Times New Roman" w:hAnsi="CaskaydiaCove NFM" w:cs="CaskaydiaCove NFM"/>
+          <w:color w:val="A7C080"/>
+          <w:sz w:val="17"/>
+          <w:szCs w:val="17"/>
+          <w:lang w:val="en-US"/>
+        </w:rPr>
+        <w:t xml:space="preserve">export </w:t>
+      </w:r>
+      <w:r>
+        <w:rPr>
+          <w:rFonts w:ascii="CaskaydiaCove NFM" w:eastAsia="Times New Roman" w:hAnsi="CaskaydiaCove NFM" w:cs="CaskaydiaCove NFM"/>
+          <w:color w:val="E69875"/>
+          <w:sz w:val="17"/>
+          <w:szCs w:val="17"/>
+          <w:lang w:val="en-US"/>
+        </w:rPr>
+        <w:t>&lt;</w:t>
+      </w:r>
+      <w:r>
+        <w:rPr>
+          <w:rFonts w:ascii="CaskaydiaCove NFM" w:eastAsia="Times New Roman" w:hAnsi="CaskaydiaCove NFM" w:cs="CaskaydiaCove NFM"/>
+          <w:color w:val="A7C080"/>
+          <w:sz w:val="17"/>
+          <w:szCs w:val="17"/>
+          <w:lang w:val="en-US"/>
+        </w:rPr>
+        <w:t>distro</w:t>
+      </w:r>
+      <w:r>
+        <w:rPr>
+          <w:rFonts w:ascii="CaskaydiaCove NFM" w:eastAsia="Times New Roman" w:hAnsi="CaskaydiaCove NFM" w:cs="CaskaydiaCove NFM"/>
+          <w:color w:val="E69875"/>
+          <w:sz w:val="17"/>
+          <w:szCs w:val="17"/>
+          <w:lang w:val="en-US"/>
+        </w:rPr>
+        <w:t>&gt;</w:t>
+      </w:r>
+      <w:r>
+        <w:rPr>
+          <w:rFonts w:ascii="CaskaydiaCove NFM" w:eastAsia="Times New Roman" w:hAnsi="CaskaydiaCove NFM" w:cs="CaskaydiaCove NFM"/>
+          <w:color w:val="A7C080"/>
+          <w:sz w:val="17"/>
+          <w:szCs w:val="17"/>
+          <w:lang w:val="en-US"/>
+        </w:rPr>
+        <w:t xml:space="preserve"> </w:t>
+      </w:r>
+      <w:r>
+        <w:rPr>
+          <w:rFonts w:ascii="CaskaydiaCove NFM" w:eastAsia="Times New Roman" w:hAnsi="CaskaydiaCove NFM" w:cs="CaskaydiaCove NFM"/>
+          <w:color w:val="E69875"/>
+          <w:sz w:val="17"/>
+          <w:szCs w:val="17"/>
+          <w:lang w:val="en-US"/>
+        </w:rPr>
+        <w:t>&lt;</w:t>
+      </w:r>
+      <w:r>
+        <w:rPr>
+          <w:rFonts w:ascii="CaskaydiaCove NFM" w:eastAsia="Times New Roman" w:hAnsi="CaskaydiaCove NFM" w:cs="CaskaydiaCove NFM"/>
+          <w:color w:val="A7C080"/>
+          <w:sz w:val="17"/>
+          <w:szCs w:val="17"/>
+          <w:lang w:val="en-US"/>
+        </w:rPr>
+        <w:t>filename</w:t>
+      </w:r>
+      <w:r>
+        <w:rPr>
+          <w:rFonts w:ascii="CaskaydiaCove NFM" w:eastAsia="Times New Roman" w:hAnsi="CaskaydiaCove NFM" w:cs="CaskaydiaCove NFM"/>
+          <w:color w:val="E69875"/>
+          <w:sz w:val="17"/>
+          <w:szCs w:val="17"/>
+          <w:lang w:val="en-US"/>
+        </w:rPr>
+        <w:t>&gt;</w:t>
+      </w:r>
+    </w:p>
+    <w:p>
+      <w:pPr>
+        <w:shd w:val="clear" w:color="auto" w:fill="2D353B"/>
+        <w:spacing w:line="225" w:lineRule="atLeast"/>
+        <w:rPr>
+          <w:rFonts w:ascii="CaskaydiaCove NFM" w:eastAsia="Times New Roman" w:hAnsi="CaskaydiaCove NFM" w:cs="CaskaydiaCove NFM"/>
+          <w:color w:val="D3C6AA"/>
+          <w:sz w:val="17"/>
+          <w:szCs w:val="17"/>
+          <w:lang w:val="en-US"/>
+        </w:rPr>
+      </w:pPr>
+      <w:r>
+        <w:rPr>
+          <w:rFonts w:ascii="CaskaydiaCove NFM" w:eastAsia="Times New Roman" w:hAnsi="CaskaydiaCove NFM" w:cs="CaskaydiaCove NFM"/>
+          <w:color w:val="A7C080"/>
+          <w:sz w:val="17"/>
+          <w:szCs w:val="17"/>
+          <w:lang w:val="en-US"/>
+        </w:rPr>
+        <w:t xml:space="preserve">wsl </w:t>
+      </w:r>
+      <w:r>
+        <w:rPr>
+          <w:rFonts w:ascii="CaskaydiaCove NFM" w:eastAsia="Times New Roman" w:hAnsi="CaskaydiaCove NFM" w:cs="CaskaydiaCove NFM"/>
+          <w:color w:val="E69875"/>
+          <w:sz w:val="17"/>
+          <w:szCs w:val="17"/>
+          <w:lang w:val="en-US"/>
+        </w:rPr>
+        <w:t>--</w:t>
+      </w:r>
+      <w:r>
+        <w:rPr>
+          <w:rFonts w:ascii="CaskaydiaCove NFM" w:eastAsia="Times New Roman" w:hAnsi="CaskaydiaCove NFM" w:cs="CaskaydiaCove NFM"/>
+          <w:color w:val="A7C080"/>
+          <w:sz w:val="17"/>
+          <w:szCs w:val="17"/>
+          <w:lang w:val="en-US"/>
+        </w:rPr>
+        <w:t xml:space="preserve">unregister </w:t>
+      </w:r>
+      <w:r>
+        <w:rPr>
+          <w:rFonts w:ascii="CaskaydiaCove NFM" w:eastAsia="Times New Roman" w:hAnsi="CaskaydiaCove NFM" w:cs="CaskaydiaCove NFM"/>
+          <w:color w:val="E69875"/>
+          <w:sz w:val="17"/>
+          <w:szCs w:val="17"/>
+          <w:lang w:val="en-US"/>
+        </w:rPr>
+        <w:t>&lt;</w:t>
+      </w:r>
+      <w:r>
+        <w:rPr>
+          <w:rFonts w:ascii="CaskaydiaCove NFM" w:eastAsia="Times New Roman" w:hAnsi="CaskaydiaCove NFM" w:cs="CaskaydiaCove NFM"/>
+          <w:color w:val="A7C080"/>
+          <w:sz w:val="17"/>
+          <w:szCs w:val="17"/>
+          <w:lang w:val="en-US"/>
+        </w:rPr>
+        <w:t>distro</w:t>
+      </w:r>
+      <w:r>
+        <w:rPr>
+          <w:rFonts w:ascii="CaskaydiaCove NFM" w:eastAsia="Times New Roman" w:hAnsi="CaskaydiaCove NFM" w:cs="CaskaydiaCove NFM"/>
+          <w:color w:val="E69875"/>
+          <w:sz w:val="17"/>
+          <w:szCs w:val="17"/>
+          <w:lang w:val="en-US"/>
+        </w:rPr>
+        <w:t>&gt;</w:t>
+      </w:r>
+    </w:p>
+    <w:p>
+      <w:pPr>
+        <w:shd w:val="clear" w:color="auto" w:fill="2D353B"/>
+        <w:spacing w:line="225" w:lineRule="atLeast"/>
+        <w:rPr>
+          <w:rFonts w:ascii="CaskaydiaCove NFM" w:eastAsia="Times New Roman" w:hAnsi="CaskaydiaCove NFM" w:cs="CaskaydiaCove NFM"/>
+          <w:color w:val="D3C6AA"/>
+          <w:sz w:val="17"/>
+          <w:szCs w:val="17"/>
+          <w:lang w:val="en-US"/>
+        </w:rPr>
+      </w:pPr>
+      <w:r>
+        <w:rPr>
+          <w:rFonts w:ascii="CaskaydiaCove NFM" w:eastAsia="Times New Roman" w:hAnsi="CaskaydiaCove NFM" w:cs="CaskaydiaCove NFM"/>
+          <w:color w:val="A7C080"/>
+          <w:sz w:val="17"/>
+          <w:szCs w:val="17"/>
+          <w:lang w:val="en-US"/>
+        </w:rPr>
+        <w:t xml:space="preserve">wsl </w:t>
+      </w:r>
+      <w:r>
+        <w:rPr>
+          <w:rFonts w:ascii="CaskaydiaCove NFM" w:eastAsia="Times New Roman" w:hAnsi="CaskaydiaCove NFM" w:cs="CaskaydiaCove NFM"/>
+          <w:color w:val="E69875"/>
+          <w:sz w:val="17"/>
+          <w:szCs w:val="17"/>
+          <w:lang w:val="en-US"/>
+        </w:rPr>
+        <w:t>--</w:t>
+      </w:r>
+      <w:r>
+        <w:rPr>
+          <w:rFonts w:ascii="CaskaydiaCove NFM" w:eastAsia="Times New Roman" w:hAnsi="CaskaydiaCove NFM" w:cs="CaskaydiaCove NFM"/>
+          <w:color w:val="A7C080"/>
+          <w:sz w:val="17"/>
+          <w:szCs w:val="17"/>
+          <w:lang w:val="en-US"/>
+        </w:rPr>
+        <w:t xml:space="preserve">import </w:t>
+      </w:r>
+      <w:r>
+        <w:rPr>
+          <w:rFonts w:ascii="CaskaydiaCove NFM" w:eastAsia="Times New Roman" w:hAnsi="CaskaydiaCove NFM" w:cs="CaskaydiaCove NFM"/>
+          <w:color w:val="E69875"/>
+          <w:sz w:val="17"/>
+          <w:szCs w:val="17"/>
+          <w:lang w:val="en-US"/>
+        </w:rPr>
+        <w:t>&lt;</w:t>
+      </w:r>
+      <w:r>
+        <w:rPr>
+          <w:rFonts w:ascii="CaskaydiaCove NFM" w:eastAsia="Times New Roman" w:hAnsi="CaskaydiaCove NFM" w:cs="CaskaydiaCove NFM"/>
+          <w:color w:val="A7C080"/>
+          <w:sz w:val="17"/>
+          <w:szCs w:val="17"/>
+          <w:lang w:val="en-US"/>
+        </w:rPr>
+        <w:t>distro</w:t>
+      </w:r>
+      <w:r>
+        <w:rPr>
+          <w:rFonts w:ascii="CaskaydiaCove NFM" w:eastAsia="Times New Roman" w:hAnsi="CaskaydiaCove NFM" w:cs="CaskaydiaCove NFM"/>
+          <w:color w:val="E69875"/>
+          <w:sz w:val="17"/>
+          <w:szCs w:val="17"/>
+          <w:lang w:val="en-US"/>
+        </w:rPr>
+        <w:t>&gt;</w:t>
+      </w:r>
+      <w:r>
+        <w:rPr>
+          <w:rFonts w:ascii="CaskaydiaCove NFM" w:eastAsia="Times New Roman" w:hAnsi="CaskaydiaCove NFM" w:cs="CaskaydiaCove NFM"/>
+          <w:color w:val="A7C080"/>
+          <w:sz w:val="17"/>
+          <w:szCs w:val="17"/>
+          <w:lang w:val="en-US"/>
+        </w:rPr>
+        <w:t xml:space="preserve"> </w:t>
+      </w:r>
+      <w:r>
+        <w:rPr>
+          <w:rFonts w:ascii="CaskaydiaCove NFM" w:eastAsia="Times New Roman" w:hAnsi="CaskaydiaCove NFM" w:cs="CaskaydiaCove NFM"/>
+          <w:color w:val="E69875"/>
+          <w:sz w:val="17"/>
+          <w:szCs w:val="17"/>
+          <w:lang w:val="en-US"/>
+        </w:rPr>
+        <w:t>&lt;</w:t>
+      </w:r>
+      <w:r>
+        <w:rPr>
+          <w:rFonts w:ascii="CaskaydiaCove NFM" w:eastAsia="Times New Roman" w:hAnsi="CaskaydiaCove NFM" w:cs="CaskaydiaCove NFM"/>
+          <w:color w:val="DBBC7F"/>
+          <w:sz w:val="17"/>
+          <w:szCs w:val="17"/>
+          <w:lang w:val="en-US"/>
+        </w:rPr>
+        <w:t>install-location</w:t>
+      </w:r>
+      <w:r>
+        <w:rPr>
+          <w:rFonts w:ascii="CaskaydiaCove NFM" w:eastAsia="Times New Roman" w:hAnsi="CaskaydiaCove NFM" w:cs="CaskaydiaCove NFM"/>
+          <w:color w:val="E69875"/>
+          <w:sz w:val="17"/>
+          <w:szCs w:val="17"/>
+          <w:lang w:val="en-US"/>
+        </w:rPr>
+        <w:t>&gt;</w:t>
+      </w:r>
+      <w:r>
+        <w:rPr>
+          <w:rFonts w:ascii="CaskaydiaCove NFM" w:eastAsia="Times New Roman" w:hAnsi="CaskaydiaCove NFM" w:cs="CaskaydiaCove NFM"/>
+          <w:color w:val="A7C080"/>
+          <w:sz w:val="17"/>
+          <w:szCs w:val="17"/>
+          <w:lang w:val="en-US"/>
+        </w:rPr>
+        <w:t xml:space="preserve"> </w:t>
+      </w:r>
+      <w:r>
+        <w:rPr>
+          <w:rFonts w:ascii="CaskaydiaCove NFM" w:eastAsia="Times New Roman" w:hAnsi="CaskaydiaCove NFM" w:cs="CaskaydiaCove NFM"/>
+          <w:color w:val="E69875"/>
+          <w:sz w:val="17"/>
+          <w:szCs w:val="17"/>
+          <w:lang w:val="en-US"/>
+        </w:rPr>
+        <w:t>&lt;</w:t>
+      </w:r>
+      <w:r>
+        <w:rPr>
+          <w:rFonts w:ascii="CaskaydiaCove NFM" w:eastAsia="Times New Roman" w:hAnsi="CaskaydiaCove NFM" w:cs="CaskaydiaCove NFM"/>
+          <w:color w:val="A7C080"/>
+          <w:sz w:val="17"/>
+          <w:szCs w:val="17"/>
+          <w:lang w:val="en-US"/>
+        </w:rPr>
+        <w:t>filename</w:t>
+      </w:r>
+      <w:r>
+        <w:rPr>
+          <w:rFonts w:ascii="CaskaydiaCove NFM" w:eastAsia="Times New Roman" w:hAnsi="CaskaydiaCove NFM" w:cs="CaskaydiaCove NFM"/>
+          <w:color w:val="E69875"/>
+          <w:sz w:val="17"/>
+          <w:szCs w:val="17"/>
+          <w:lang w:val="en-US"/>
+        </w:rPr>
+        <w:t>&gt;</w:t>
+      </w:r>
+    </w:p>
+    <w:p>
+      <w:pPr>
+        <w:shd w:val="clear" w:color="auto" w:fill="2D353B"/>
+        <w:spacing w:line="225" w:lineRule="atLeast"/>
+        <w:rPr>
+          <w:rFonts w:ascii="CaskaydiaCove NFM" w:eastAsia="Times New Roman" w:hAnsi="CaskaydiaCove NFM" w:cs="CaskaydiaCove NFM"/>
+          <w:color w:val="D3C6AA"/>
+          <w:sz w:val="17"/>
+          <w:szCs w:val="17"/>
+          <w:lang w:val="en-US"/>
+        </w:rPr>
+      </w:pPr>
+      <w:r>
+        <w:rPr>
+          <w:rFonts w:ascii="CaskaydiaCove NFM" w:eastAsia="Times New Roman" w:hAnsi="CaskaydiaCove NFM" w:cs="CaskaydiaCove NFM"/>
+          <w:color w:val="A7C080"/>
+          <w:sz w:val="17"/>
+          <w:szCs w:val="17"/>
+          <w:lang w:val="en-US"/>
+        </w:rPr>
+        <w:t xml:space="preserve">rm </w:t>
+      </w:r>
+      <w:r>
+        <w:rPr>
+          <w:rFonts w:ascii="CaskaydiaCove NFM" w:eastAsia="Times New Roman" w:hAnsi="CaskaydiaCove NFM" w:cs="CaskaydiaCove NFM"/>
+          <w:color w:val="E69875"/>
+          <w:sz w:val="17"/>
+          <w:szCs w:val="17"/>
+          <w:lang w:val="en-US"/>
+        </w:rPr>
+        <w:t>&lt;</w:t>
+      </w:r>
+      <w:r>
+        <w:rPr>
+          <w:rFonts w:ascii="CaskaydiaCove NFM" w:eastAsia="Times New Roman" w:hAnsi="CaskaydiaCove NFM" w:cs="CaskaydiaCove NFM"/>
+          <w:color w:val="A7C080"/>
+          <w:sz w:val="17"/>
+          <w:szCs w:val="17"/>
+          <w:lang w:val="en-US"/>
+        </w:rPr>
+        <w:t>filename</w:t>
+      </w:r>
+      <w:r>
+        <w:rPr>
+          <w:rFonts w:ascii="CaskaydiaCove NFM" w:eastAsia="Times New Roman" w:hAnsi="CaskaydiaCove NFM" w:cs="CaskaydiaCove NFM"/>
+          <w:color w:val="E69875"/>
+          <w:sz w:val="17"/>
+          <w:szCs w:val="17"/>
+          <w:lang w:val="en-US"/>
+        </w:rPr>
+        <w:t>&gt;</w:t>
+      </w:r>
+    </w:p>
+    <w:p>
+      <w:pPr>
+        <w:pStyle w:val="berschrift1"/>
+        <w:rPr>
+          <w:lang w:val="en-US"/>
+        </w:rPr>
+      </w:pPr>
+      <w:r>
+        <w:rPr>
+          <w:lang w:val="en-US"/>
+        </w:rPr>
+        <w:t>WSL data file layout</w:t>
+      </w:r>
+    </w:p>
+    <w:p>
+      <w:pPr>
+        <w:shd w:val="clear" w:color="auto" w:fill="2D353B"/>
+        <w:spacing w:line="225" w:lineRule="atLeast"/>
+        <w:rPr>
+          <w:rFonts w:ascii="CaskaydiaCove NFM" w:eastAsia="Times New Roman" w:hAnsi="CaskaydiaCove NFM" w:cs="CaskaydiaCove NFM"/>
+          <w:color w:val="D3C6AA"/>
+          <w:sz w:val="17"/>
+          <w:szCs w:val="17"/>
+          <w:lang w:val="en-US"/>
+        </w:rPr>
+      </w:pPr>
+      <w:r>
+        <w:rPr>
+          <w:rFonts w:ascii="CaskaydiaCove NFM" w:eastAsia="Times New Roman" w:hAnsi="CaskaydiaCove NFM" w:cs="CaskaydiaCove NFM"/>
+          <w:color w:val="A7C080"/>
+          <w:sz w:val="17"/>
+          <w:szCs w:val="17"/>
+          <w:lang w:val="en-US"/>
+        </w:rPr>
+        <w:t>wsl-data</w:t>
+      </w:r>
+    </w:p>
+    <w:p>
+      <w:pPr>
+        <w:shd w:val="clear" w:color="auto" w:fill="2D353B"/>
+        <w:spacing w:line="225" w:lineRule="atLeast"/>
+        <w:rPr>
+          <w:rFonts w:ascii="CaskaydiaCove NFM" w:eastAsia="Times New Roman" w:hAnsi="CaskaydiaCove NFM" w:cs="CaskaydiaCove NFM"/>
+          <w:color w:val="D3C6AA"/>
+          <w:sz w:val="17"/>
+          <w:szCs w:val="17"/>
+          <w:lang w:val="en-US"/>
+        </w:rPr>
+      </w:pPr>
+      <w:r>
+        <w:rPr>
+          <w:rFonts w:ascii="CaskaydiaCove NFM" w:eastAsia="Times New Roman" w:hAnsi="CaskaydiaCove NFM" w:cs="CaskaydiaCove NFM"/>
+          <w:color w:val="A7C080"/>
+          <w:sz w:val="17"/>
+          <w:szCs w:val="17"/>
+          <w:lang w:val="en-US"/>
+        </w:rPr>
+        <w:t>    distro</w:t>
+      </w:r>
+    </w:p>
+    <w:p>
+      <w:pPr>
+        <w:shd w:val="clear" w:color="auto" w:fill="2D353B"/>
+        <w:spacing w:line="225" w:lineRule="atLeast"/>
+        <w:rPr>
+          <w:rFonts w:ascii="CaskaydiaCove NFM" w:eastAsia="Times New Roman" w:hAnsi="CaskaydiaCove NFM" w:cs="CaskaydiaCove NFM"/>
+          <w:color w:val="D3C6AA"/>
+          <w:sz w:val="17"/>
+          <w:szCs w:val="17"/>
+          <w:lang w:val="en-US"/>
+        </w:rPr>
+      </w:pPr>
+      <w:r>
+        <w:rPr>
+          <w:rFonts w:ascii="CaskaydiaCove NFM" w:eastAsia="Times New Roman" w:hAnsi="CaskaydiaCove NFM" w:cs="CaskaydiaCove NFM"/>
+          <w:color w:val="A7C080"/>
+          <w:sz w:val="17"/>
+          <w:szCs w:val="17"/>
+          <w:lang w:val="en-US"/>
+        </w:rPr>
+        <w:t>        &lt;distro-name&gt;</w:t>
+      </w:r>
+    </w:p>
+    <w:p>
+      <w:pPr>
+        <w:shd w:val="clear" w:color="auto" w:fill="2D353B"/>
+        <w:spacing w:line="225" w:lineRule="atLeast"/>
+        <w:rPr>
+          <w:rFonts w:ascii="CaskaydiaCove NFM" w:eastAsia="Times New Roman" w:hAnsi="CaskaydiaCove NFM" w:cs="CaskaydiaCove NFM"/>
+          <w:color w:val="D3C6AA"/>
+          <w:sz w:val="17"/>
+          <w:szCs w:val="17"/>
+          <w:lang w:val="en-US"/>
+        </w:rPr>
+      </w:pPr>
+      <w:r>
+        <w:rPr>
+          <w:rFonts w:ascii="CaskaydiaCove NFM" w:eastAsia="Times New Roman" w:hAnsi="CaskaydiaCove NFM" w:cs="CaskaydiaCove NFM"/>
+          <w:color w:val="A7C080"/>
+          <w:sz w:val="17"/>
+          <w:szCs w:val="17"/>
+          <w:lang w:val="en-US"/>
+        </w:rPr>
+        <w:t>            ext4.vhdx</w:t>
+      </w:r>
+    </w:p>
+    <w:p>
+      <w:pPr>
+        <w:shd w:val="clear" w:color="auto" w:fill="2D353B"/>
+        <w:spacing w:line="225" w:lineRule="atLeast"/>
+        <w:rPr>
+          <w:rFonts w:ascii="CaskaydiaCove NFM" w:eastAsia="Times New Roman" w:hAnsi="CaskaydiaCove NFM" w:cs="CaskaydiaCove NFM"/>
+          <w:color w:val="D3C6AA"/>
+          <w:sz w:val="17"/>
+          <w:szCs w:val="17"/>
+          <w:lang w:val="en-US"/>
+        </w:rPr>
+      </w:pPr>
+      <w:r>
+        <w:rPr>
+          <w:rFonts w:ascii="CaskaydiaCove NFM" w:eastAsia="Times New Roman" w:hAnsi="CaskaydiaCove NFM" w:cs="CaskaydiaCove NFM"/>
+          <w:color w:val="A7C080"/>
+          <w:sz w:val="17"/>
+          <w:szCs w:val="17"/>
+          <w:lang w:val="en-US"/>
+        </w:rPr>
+        <w:t>    docker</w:t>
+      </w:r>
+    </w:p>
+    <w:p>
+      <w:pPr>
+        <w:shd w:val="clear" w:color="auto" w:fill="2D353B"/>
+        <w:spacing w:line="225" w:lineRule="atLeast"/>
+        <w:rPr>
+          <w:rFonts w:ascii="CaskaydiaCove NFM" w:eastAsia="Times New Roman" w:hAnsi="CaskaydiaCove NFM" w:cs="CaskaydiaCove NFM"/>
+          <w:color w:val="D3C6AA"/>
+          <w:sz w:val="17"/>
+          <w:szCs w:val="17"/>
+        </w:rPr>
+      </w:pPr>
+      <w:r>
+        <w:rPr>
+          <w:rFonts w:ascii="CaskaydiaCove NFM" w:eastAsia="Times New Roman" w:hAnsi="CaskaydiaCove NFM" w:cs="CaskaydiaCove NFM"/>
+          <w:color w:val="A7C080"/>
+          <w:sz w:val="17"/>
+          <w:szCs w:val="17"/>
+          <w:lang w:val="en-US"/>
+        </w:rPr>
+        <w:t xml:space="preserve">        </w:t>
+      </w:r>
+      <w:r>
+        <w:rPr>
+          <w:rFonts w:ascii="CaskaydiaCove NFM" w:eastAsia="Times New Roman" w:hAnsi="CaskaydiaCove NFM" w:cs="CaskaydiaCove NFM"/>
+          <w:color w:val="A7C080"/>
+          <w:sz w:val="17"/>
+          <w:szCs w:val="17"/>
+        </w:rPr>
+        <w:t>docker-desktop</w:t>
+      </w:r>
+    </w:p>
+    <w:p>
+      <w:pPr>
+        <w:shd w:val="clear" w:color="auto" w:fill="2D353B"/>
+        <w:spacing w:line="225" w:lineRule="atLeast"/>
+        <w:rPr>
+          <w:rFonts w:ascii="CaskaydiaCove NFM" w:eastAsia="Times New Roman" w:hAnsi="CaskaydiaCove NFM" w:cs="CaskaydiaCove NFM"/>
+          <w:color w:val="D3C6AA"/>
+          <w:sz w:val="17"/>
+          <w:szCs w:val="17"/>
+        </w:rPr>
+      </w:pPr>
+      <w:r>
+        <w:rPr>
+          <w:rFonts w:ascii="CaskaydiaCove NFM" w:eastAsia="Times New Roman" w:hAnsi="CaskaydiaCove NFM" w:cs="CaskaydiaCove NFM"/>
+          <w:color w:val="A7C080"/>
+          <w:sz w:val="17"/>
+          <w:szCs w:val="17"/>
+        </w:rPr>
+        <w:t>            ext4.vhdx</w:t>
+      </w:r>
+    </w:p>
+    <w:p>
+      <w:pPr>
+        <w:shd w:val="clear" w:color="auto" w:fill="2D353B"/>
+        <w:spacing w:line="225" w:lineRule="atLeast"/>
+        <w:rPr>
+          <w:rFonts w:ascii="CaskaydiaCove NFM" w:eastAsia="Times New Roman" w:hAnsi="CaskaydiaCove NFM" w:cs="CaskaydiaCove NFM"/>
+          <w:color w:val="D3C6AA"/>
+          <w:sz w:val="17"/>
+          <w:szCs w:val="17"/>
+        </w:rPr>
+      </w:pPr>
+      <w:r>
+        <w:rPr>
+          <w:rFonts w:ascii="CaskaydiaCove NFM" w:eastAsia="Times New Roman" w:hAnsi="CaskaydiaCove NFM" w:cs="CaskaydiaCove NFM"/>
+          <w:color w:val="A7C080"/>
+          <w:sz w:val="17"/>
+          <w:szCs w:val="17"/>
+        </w:rPr>
+        <w:t>        docker-desktop-data</w:t>
+      </w:r>
+    </w:p>
+    <w:p>
+      <w:pPr>
+        <w:shd w:val="clear" w:color="auto" w:fill="2D353B"/>
+        <w:spacing w:line="225" w:lineRule="atLeast"/>
+        <w:rPr>
+          <w:rFonts w:ascii="CaskaydiaCove NFM" w:eastAsia="Times New Roman" w:hAnsi="CaskaydiaCove NFM" w:cs="CaskaydiaCove NFM"/>
+          <w:color w:val="D3C6AA"/>
+          <w:sz w:val="17"/>
+          <w:szCs w:val="17"/>
+        </w:rPr>
+      </w:pPr>
+      <w:r>
+        <w:rPr>
+          <w:rFonts w:ascii="CaskaydiaCove NFM" w:eastAsia="Times New Roman" w:hAnsi="CaskaydiaCove NFM" w:cs="CaskaydiaCove NFM"/>
+          <w:color w:val="A7C080"/>
+          <w:sz w:val="17"/>
+          <w:szCs w:val="17"/>
+        </w:rPr>
+        <w:t>            ext4.vhdx</w:t>
       </w:r>
     </w:p>
     <w:p>
@@ -1562,7 +1938,7 @@
 </file>
 
 <file path=word/numbering.xml><?xml version="1.0" encoding="utf-8"?>
-<w:numbering xmlns:wpc="http://schemas.microsoft.com/office/word/2010/wordprocessingCanvas" xmlns:cx="http://schemas.microsoft.com/office/drawing/2014/chartex" xmlns:cx1="http://schemas.microsoft.com/office/drawing/2015/9/8/chartex" xmlns:cx2="http://schemas.microsoft.com/office/drawing/2015/10/21/chartex" xmlns:cx3="http://schemas.microsoft.com/office/drawing/2016/5/9/chartex" xmlns:cx4="http://schemas.microsoft.com/office/drawing/2016/5/10/chartex" xmlns:cx5="http://schemas.microsoft.com/office/drawing/2016/5/11/chartex" xmlns:cx6="http://schemas.microsoft.com/office/drawing/2016/5/12/chartex" xmlns:cx7="http://schemas.microsoft.com/office/drawing/2016/5/13/chartex" xmlns:cx8="http://schemas.microsoft.com/office/drawing/2016/5/14/chartex" xmlns:mc="http://schemas.openxmlformats.org/markup-compatibility/2006" xmlns:aink="http://schemas.microsoft.com/office/drawing/2016/ink" xmlns:am3d="http://schemas.microsoft.com/office/drawing/2017/model3d" xmlns:o="urn:schemas-microsoft-com:office:office" xmlns:r="http://schemas.openxmlformats.org/officeDocument/2006/relationships" xmlns:m="http://schemas.openxmlformats.org/officeDocument/2006/math" xmlns:v="urn:schemas-microsoft-com:vml" xmlns:wp14="http://schemas.microsoft.com/office/word/2010/wordprocessingDrawing" xmlns:wp="http://schemas.openxmlformats.org/drawingml/2006/wordprocessingDrawing" xmlns:w10="urn:schemas-microsoft-com:office:word" xmlns:w="http://schemas.openxmlformats.org/wordprocessingml/2006/main" xmlns:w14="http://schemas.microsoft.com/office/word/2010/wordml" xmlns:w15="http://schemas.microsoft.com/office/word/2012/wordml" xmlns:w16cex="http://schemas.microsoft.com/office/word/2018/wordml/cex" xmlns:w16cid="http://schemas.microsoft.com/office/word/2016/wordml/cid" xmlns:w16="http://schemas.microsoft.com/office/word/2018/wordml" xmlns:w16sdtdh="http://schemas.microsoft.com/office/word/2020/wordml/sdtdatahash" xmlns:w16se="http://schemas.microsoft.com/office/word/2015/wordml/symex" xmlns:wpg="http://schemas.microsoft.com/office/word/2010/wordprocessingGroup" xmlns:wpi="http://schemas.microsoft.com/office/word/2010/wordprocessingInk" xmlns:wne="http://schemas.microsoft.com/office/word/2006/wordml" xmlns:wps="http://schemas.microsoft.com/office/word/2010/wordprocessingShape" mc:Ignorable="w14 w15 w16se w16cid w16 w16cex w16sdtdh wp14">
+<w:numbering xmlns:wpc="http://schemas.microsoft.com/office/word/2010/wordprocessingCanvas" xmlns:cx="http://schemas.microsoft.com/office/drawing/2014/chartex" xmlns:cx1="http://schemas.microsoft.com/office/drawing/2015/9/8/chartex" xmlns:cx2="http://schemas.microsoft.com/office/drawing/2015/10/21/chartex" xmlns:cx3="http://schemas.microsoft.com/office/drawing/2016/5/9/chartex" xmlns:cx4="http://schemas.microsoft.com/office/drawing/2016/5/10/chartex" xmlns:cx5="http://schemas.microsoft.com/office/drawing/2016/5/11/chartex" xmlns:cx6="http://schemas.microsoft.com/office/drawing/2016/5/12/chartex" xmlns:cx7="http://schemas.microsoft.com/office/drawing/2016/5/13/chartex" xmlns:cx8="http://schemas.microsoft.com/office/drawing/2016/5/14/chartex" xmlns:mc="http://schemas.openxmlformats.org/markup-compatibility/2006" xmlns:aink="http://schemas.microsoft.com/office/drawing/2016/ink" xmlns:am3d="http://schemas.microsoft.com/office/drawing/2017/model3d" xmlns:o="urn:schemas-microsoft-com:office:office" xmlns:oel="http://schemas.microsoft.com/office/2019/extlst" xmlns:r="http://schemas.openxmlformats.org/officeDocument/2006/relationships" xmlns:m="http://schemas.openxmlformats.org/officeDocument/2006/math" xmlns:v="urn:schemas-microsoft-com:vml" xmlns:wp14="http://schemas.microsoft.com/office/word/2010/wordprocessingDrawing" xmlns:wp="http://schemas.openxmlformats.org/drawingml/2006/wordprocessingDrawing" xmlns:w10="urn:schemas-microsoft-com:office:word" xmlns:w="http://schemas.openxmlformats.org/wordprocessingml/2006/main" xmlns:w14="http://schemas.microsoft.com/office/word/2010/wordml" xmlns:w15="http://schemas.microsoft.com/office/word/2012/wordml" xmlns:w16cex="http://schemas.microsoft.com/office/word/2018/wordml/cex" xmlns:w16cid="http://schemas.microsoft.com/office/word/2016/wordml/cid" xmlns:w16="http://schemas.microsoft.com/office/word/2018/wordml" xmlns:w16sdtdh="http://schemas.microsoft.com/office/word/2020/wordml/sdtdatahash" xmlns:w16se="http://schemas.microsoft.com/office/word/2015/wordml/symex" xmlns:wpg="http://schemas.microsoft.com/office/word/2010/wordprocessingGroup" xmlns:wpi="http://schemas.microsoft.com/office/word/2010/wordprocessingInk" xmlns:wne="http://schemas.microsoft.com/office/word/2006/wordml" xmlns:wps="http://schemas.microsoft.com/office/word/2010/wordprocessingShape" mc:Ignorable="w14 w15 w16se w16cid w16 w16cex w16sdtdh wp14">
   <w:abstractNum w:abstractNumId="0" w15:restartNumberingAfterBreak="0">
     <w:nsid w:val="1BB94BEB"/>
     <w:multiLevelType w:val="hybridMultilevel"/>
@@ -2477,7 +2853,7 @@
       </w:rPr>
     </w:lvl>
   </w:abstractNum>
-  <w:num w:numId="1">
+  <w:num w:numId="1" w16cid:durableId="1426347236">
     <w:abstractNumId w:val="5"/>
     <w:lvlOverride w:ilvl="0">
       <w:startOverride w:val="1"/>
@@ -2507,7 +2883,7 @@
       <w:startOverride w:val="1"/>
     </w:lvlOverride>
   </w:num>
-  <w:num w:numId="2">
+  <w:num w:numId="2" w16cid:durableId="722216085">
     <w:abstractNumId w:val="4"/>
     <w:lvlOverride w:ilvl="0">
       <w:startOverride w:val="1"/>
@@ -2537,25 +2913,25 @@
       <w:startOverride w:val="1"/>
     </w:lvlOverride>
   </w:num>
-  <w:num w:numId="3">
+  <w:num w:numId="3" w16cid:durableId="805970216">
     <w:abstractNumId w:val="1"/>
   </w:num>
-  <w:num w:numId="4">
+  <w:num w:numId="4" w16cid:durableId="472793782">
     <w:abstractNumId w:val="3"/>
   </w:num>
-  <w:num w:numId="5">
+  <w:num w:numId="5" w16cid:durableId="1392388622">
     <w:abstractNumId w:val="6"/>
   </w:num>
-  <w:num w:numId="6">
+  <w:num w:numId="6" w16cid:durableId="2135558333">
     <w:abstractNumId w:val="7"/>
   </w:num>
-  <w:num w:numId="7">
+  <w:num w:numId="7" w16cid:durableId="2080638046">
     <w:abstractNumId w:val="0"/>
   </w:num>
-  <w:num w:numId="8">
+  <w:num w:numId="8" w16cid:durableId="1962371392">
     <w:abstractNumId w:val="8"/>
   </w:num>
-  <w:num w:numId="9">
+  <w:num w:numId="9" w16cid:durableId="1400858808">
     <w:abstractNumId w:val="2"/>
   </w:num>
 </w:numbering>

</xml_diff>